<commit_message>
Included a plan of execution for revival/amendment
</commit_message>
<xml_diff>
--- a/InitListOfContributions_10-5-2018-LOCAL-REPO.docx
+++ b/InitListOfContributions_10-5-2018-LOCAL-REPO.docx
@@ -17,8 +17,6 @@
       <w:r>
         <w:t xml:space="preserve">                  </w:t>
       </w:r>
-      <w:bookmarkStart w:id="0" w:name="_GoBack"/>
-      <w:bookmarkEnd w:id="0"/>
       <w:r>
         <w:t xml:space="preserve">   </w:t>
       </w:r>
@@ -29,21 +27,13 @@
         <w:t xml:space="preserve">  </w:t>
       </w:r>
       <w:r>
-        <w:t xml:space="preserve">T. Perez </w:t>
-      </w:r>
-      <w:proofErr w:type="gramStart"/>
-      <w:r>
-        <w:t xml:space="preserve">| </w:t>
+        <w:t xml:space="preserve">T. Perez | </w:t>
       </w:r>
       <w:r>
         <w:t xml:space="preserve">    </w:t>
       </w:r>
       <w:r>
-        <w:t>10</w:t>
-      </w:r>
-      <w:proofErr w:type="gramEnd"/>
-      <w:r>
-        <w:t>-5</w:t>
+        <w:t>10-5</w:t>
       </w:r>
       <w:r>
         <w:t>-</w:t>
@@ -93,23 +83,10 @@
         <w:t>[</w:t>
       </w:r>
       <w:r>
-        <w:t xml:space="preserve">New format </w:t>
-      </w:r>
-      <w:proofErr w:type="gramStart"/>
-      <w:r>
-        <w:t>if  acceptable</w:t>
-      </w:r>
-      <w:proofErr w:type="gramEnd"/>
-      <w:r>
-        <w:t xml:space="preserve">. I somehow felt </w:t>
-      </w:r>
-      <w:proofErr w:type="gramStart"/>
-      <w:r>
-        <w:t>an</w:t>
-      </w:r>
-      <w:proofErr w:type="gramEnd"/>
-      <w:r>
-        <w:t xml:space="preserve"> short “introduction would be helpful”</w:t>
+        <w:t>New format if  acceptable</w:t>
+      </w:r>
+      <w:r>
+        <w:t>. I somehow felt an short “introduction would be helpful”</w:t>
       </w:r>
       <w:r>
         <w:t>]</w:t>
@@ -137,7 +114,12 @@
         <w:t xml:space="preserve"> invaders </w:t>
       </w:r>
       <w:r>
-        <w:t>of our body by</w:t>
+        <w:t>to</w:t>
+      </w:r>
+      <w:bookmarkStart w:id="0" w:name="_GoBack"/>
+      <w:bookmarkEnd w:id="0"/>
+      <w:r>
+        <w:t xml:space="preserve"> our body by</w:t>
       </w:r>
       <w:r>
         <w:t xml:space="preserve"> several</w:t>
@@ -362,13 +344,8 @@
       <w:r>
         <w:t xml:space="preserve">• </w:t>
       </w:r>
-      <w:proofErr w:type="gramStart"/>
-      <w:r>
-        <w:t>My</w:t>
-      </w:r>
-      <w:proofErr w:type="gramEnd"/>
-      <w:r>
-        <w:t xml:space="preserve"> personal view (no pun) </w:t>
+      <w:r>
+        <w:t xml:space="preserve">My personal view (no pun) </w:t>
       </w:r>
       <w:r>
         <w:t>of the interaction</w:t>
@@ -391,15 +368,7 @@
     </w:p>
     <w:p>
       <w:r>
-        <w:t xml:space="preserve">   </w:t>
-      </w:r>
-      <w:proofErr w:type="gramStart"/>
-      <w:r>
-        <w:t>research</w:t>
-      </w:r>
-      <w:proofErr w:type="gramEnd"/>
-      <w:r>
-        <w:t xml:space="preserve"> </w:t>
+        <w:t xml:space="preserve">   research </w:t>
       </w:r>
       <w:r>
         <w:t xml:space="preserve">paper </w:t>

</xml_diff>